<commit_message>
Tarea 1: Obtener información sobre el dominio del problema y el sistema actual
</commit_message>
<xml_diff>
--- a/Elicitacion/Lista de cambios.docx
+++ b/Elicitacion/Lista de cambios.docx
@@ -1,6 +1,6 @@
 
 <file path=word/document.xml><?xml version="1.0" encoding="utf-8"?>
-<w:document xmlns:wpc="http://schemas.microsoft.com/office/word/2010/wordprocessingCanvas" xmlns:cx="http://schemas.microsoft.com/office/drawing/2014/chartex" xmlns:cx1="http://schemas.microsoft.com/office/drawing/2015/9/8/chartex" xmlns:cx2="http://schemas.microsoft.com/office/drawing/2015/10/21/chartex" xmlns:cx3="http://schemas.microsoft.com/office/drawing/2016/5/9/chartex" xmlns:cx4="http://schemas.microsoft.com/office/drawing/2016/5/10/chartex" xmlns:cx5="http://schemas.microsoft.com/office/drawing/2016/5/11/chartex" xmlns:cx6="http://schemas.microsoft.com/office/drawing/2016/5/12/chartex" xmlns:cx7="http://schemas.microsoft.com/office/drawing/2016/5/13/chartex" xmlns:cx8="http://schemas.microsoft.com/office/drawing/2016/5/14/chartex" xmlns:mc="http://schemas.openxmlformats.org/markup-compatibility/2006" xmlns:aink="http://schemas.microsoft.com/office/drawing/2016/ink" xmlns:am3d="http://schemas.microsoft.com/office/drawing/2017/model3d" xmlns:o="urn:schemas-microsoft-com:office:office" xmlns:oel="http://schemas.microsoft.com/office/2019/extlst" xmlns:r="http://schemas.openxmlformats.org/officeDocument/2006/relationships" xmlns:m="http://schemas.openxmlformats.org/officeDocument/2006/math" xmlns:v="urn:schemas-microsoft-com:vml" xmlns:wp14="http://schemas.microsoft.com/office/word/2010/wordprocessingDrawing" xmlns:wp="http://schemas.openxmlformats.org/drawingml/2006/wordprocessingDrawing" xmlns:w10="urn:schemas-microsoft-com:office:word" xmlns:w="http://schemas.openxmlformats.org/wordprocessingml/2006/main" xmlns:w14="http://schemas.microsoft.com/office/word/2010/wordml" xmlns:w15="http://schemas.microsoft.com/office/word/2012/wordml" xmlns:w16cex="http://schemas.microsoft.com/office/word/2018/wordml/cex" xmlns:w16cid="http://schemas.microsoft.com/office/word/2016/wordml/cid" xmlns:w16="http://schemas.microsoft.com/office/word/2018/wordml" xmlns:w16du="http://schemas.microsoft.com/office/word/2023/wordml/word16du" xmlns:w16sdtdh="http://schemas.microsoft.com/office/word/2020/wordml/sdtdatahash" xmlns:w16sdtfl="http://schemas.microsoft.com/office/word/2024/wordml/sdtformatlock" xmlns:w16se="http://schemas.microsoft.com/office/word/2015/wordml/symex" xmlns:wpg="http://schemas.microsoft.com/office/word/2010/wordprocessingGroup" xmlns:wpi="http://schemas.microsoft.com/office/word/2010/wordprocessingInk" xmlns:wne="http://schemas.microsoft.com/office/word/2006/wordml" xmlns:wps="http://schemas.microsoft.com/office/word/2010/wordprocessingShape" mc:Ignorable="w14 w15 w16se w16cid w16 w16cex w16sdtdh w16sdtfl w16du wp14">
+<w:document xmlns:wpc="http://schemas.microsoft.com/office/word/2010/wordprocessingCanvas" xmlns:cx="http://schemas.microsoft.com/office/drawing/2014/chartex" xmlns:cx1="http://schemas.microsoft.com/office/drawing/2015/9/8/chartex" xmlns:cx2="http://schemas.microsoft.com/office/drawing/2015/10/21/chartex" xmlns:cx3="http://schemas.microsoft.com/office/drawing/2016/5/9/chartex" xmlns:cx4="http://schemas.microsoft.com/office/drawing/2016/5/10/chartex" xmlns:cx5="http://schemas.microsoft.com/office/drawing/2016/5/11/chartex" xmlns:cx6="http://schemas.microsoft.com/office/drawing/2016/5/12/chartex" xmlns:cx7="http://schemas.microsoft.com/office/drawing/2016/5/13/chartex" xmlns:cx8="http://schemas.microsoft.com/office/drawing/2016/5/14/chartex" xmlns:mc="http://schemas.openxmlformats.org/markup-compatibility/2006" xmlns:aink="http://schemas.microsoft.com/office/drawing/2016/ink" xmlns:am3d="http://schemas.microsoft.com/office/drawing/2017/model3d" xmlns:o="urn:schemas-microsoft-com:office:office" xmlns:r="http://schemas.openxmlformats.org/officeDocument/2006/relationships" xmlns:m="http://schemas.openxmlformats.org/officeDocument/2006/math" xmlns:v="urn:schemas-microsoft-com:vml" xmlns:wp14="http://schemas.microsoft.com/office/word/2010/wordprocessingDrawing" xmlns:wp="http://schemas.openxmlformats.org/drawingml/2006/wordprocessingDrawing" xmlns:w10="urn:schemas-microsoft-com:office:word" xmlns:w="http://schemas.openxmlformats.org/wordprocessingml/2006/main" xmlns:w14="http://schemas.microsoft.com/office/word/2010/wordml" xmlns:w15="http://schemas.microsoft.com/office/word/2012/wordml" xmlns:w16cex="http://schemas.microsoft.com/office/word/2018/wordml/cex" xmlns:w16cid="http://schemas.microsoft.com/office/word/2016/wordml/cid" xmlns:w16="http://schemas.microsoft.com/office/word/2018/wordml" xmlns:w16sdtdh="http://schemas.microsoft.com/office/word/2020/wordml/sdtdatahash" xmlns:w16se="http://schemas.microsoft.com/office/word/2015/wordml/symex" xmlns:wpg="http://schemas.microsoft.com/office/word/2010/wordprocessingGroup" xmlns:wpi="http://schemas.microsoft.com/office/word/2010/wordprocessingInk" xmlns:wne="http://schemas.microsoft.com/office/word/2006/wordml" xmlns:wps="http://schemas.microsoft.com/office/word/2010/wordprocessingShape" mc:Ignorable="w14 w15 w16se w16cid w16 w16cex w16sdtdh wp14">
   <w:body>
     <w:p>
       <w:pPr>
@@ -253,19 +253,11 @@
                 <w:rFonts w:ascii="Arial" w:hAnsi="Arial" w:cs="Arial"/>
               </w:rPr>
             </w:pPr>
-            <w:proofErr w:type="spellStart"/>
-            <w:r>
-              <w:rPr>
-                <w:rFonts w:ascii="Arial" w:hAnsi="Arial" w:cs="Arial"/>
-              </w:rPr>
-              <w:t>Nelmer</w:t>
-            </w:r>
-            <w:proofErr w:type="spellEnd"/>
-            <w:r>
-              <w:rPr>
-                <w:rFonts w:ascii="Arial" w:hAnsi="Arial" w:cs="Arial"/>
-              </w:rPr>
-              <w:t xml:space="preserve"> P.</w:t>
+            <w:r>
+              <w:rPr>
+                <w:rFonts w:ascii="Arial" w:hAnsi="Arial" w:cs="Arial"/>
+              </w:rPr>
+              <w:t>Nelmer P.</w:t>
             </w:r>
           </w:p>
           <w:p>
@@ -297,6 +289,12 @@
                 <w:rFonts w:ascii="Arial" w:hAnsi="Arial" w:cs="Arial"/>
               </w:rPr>
             </w:pPr>
+            <w:r>
+              <w:rPr>
+                <w:rFonts w:ascii="Arial" w:hAnsi="Arial" w:cs="Arial"/>
+              </w:rPr>
+              <w:t>1</w:t>
+            </w:r>
           </w:p>
         </w:tc>
         <w:tc>
@@ -309,6 +307,12 @@
                 <w:rFonts w:ascii="Arial" w:hAnsi="Arial" w:cs="Arial"/>
               </w:rPr>
             </w:pPr>
+            <w:r>
+              <w:rPr>
+                <w:rFonts w:ascii="Arial" w:hAnsi="Arial" w:cs="Arial"/>
+              </w:rPr>
+              <w:t>6/05/2025</w:t>
+            </w:r>
           </w:p>
         </w:tc>
         <w:tc>
@@ -321,6 +325,24 @@
                 <w:rFonts w:ascii="Arial" w:hAnsi="Arial" w:cs="Arial"/>
               </w:rPr>
             </w:pPr>
+            <w:r>
+              <w:rPr>
+                <w:rFonts w:ascii="Arial" w:hAnsi="Arial" w:cs="Arial"/>
+              </w:rPr>
+              <w:t>Se completo la tarea 1, además de hacer los diagramas de procesos, d</w:t>
+            </w:r>
+            <w:r>
+              <w:t>e caso de uso</w:t>
+            </w:r>
+            <w:r>
+              <w:rPr>
+                <w:rFonts w:ascii="Arial" w:hAnsi="Arial" w:cs="Arial"/>
+              </w:rPr>
+              <w:t xml:space="preserve"> y de </w:t>
+            </w:r>
+            <w:r>
+              <w:t>diagrama de secuencia</w:t>
+            </w:r>
           </w:p>
         </w:tc>
         <w:tc>
@@ -333,6 +355,25 @@
                 <w:rFonts w:ascii="Arial" w:hAnsi="Arial" w:cs="Arial"/>
               </w:rPr>
             </w:pPr>
+            <w:r>
+              <w:rPr>
+                <w:rFonts w:ascii="Arial" w:hAnsi="Arial" w:cs="Arial"/>
+              </w:rPr>
+              <w:t>Marlon D.</w:t>
+            </w:r>
+          </w:p>
+          <w:p>
+            <w:pPr>
+              <w:rPr>
+                <w:rFonts w:ascii="Arial" w:hAnsi="Arial" w:cs="Arial"/>
+              </w:rPr>
+            </w:pPr>
+            <w:r>
+              <w:rPr>
+                <w:rFonts w:ascii="Arial" w:hAnsi="Arial" w:cs="Arial"/>
+              </w:rPr>
+              <w:t>Edinson P.</w:t>
+            </w:r>
           </w:p>
         </w:tc>
       </w:tr>
@@ -628,7 +669,7 @@
 </file>
 
 <file path=word/styles.xml><?xml version="1.0" encoding="utf-8"?>
-<w:styles xmlns:mc="http://schemas.openxmlformats.org/markup-compatibility/2006" xmlns:r="http://schemas.openxmlformats.org/officeDocument/2006/relationships" xmlns:w="http://schemas.openxmlformats.org/wordprocessingml/2006/main" xmlns:w14="http://schemas.microsoft.com/office/word/2010/wordml" xmlns:w15="http://schemas.microsoft.com/office/word/2012/wordml" xmlns:w16cex="http://schemas.microsoft.com/office/word/2018/wordml/cex" xmlns:w16cid="http://schemas.microsoft.com/office/word/2016/wordml/cid" xmlns:w16="http://schemas.microsoft.com/office/word/2018/wordml" xmlns:w16du="http://schemas.microsoft.com/office/word/2023/wordml/word16du" xmlns:w16sdtdh="http://schemas.microsoft.com/office/word/2020/wordml/sdtdatahash" xmlns:w16sdtfl="http://schemas.microsoft.com/office/word/2024/wordml/sdtformatlock" xmlns:w16se="http://schemas.microsoft.com/office/word/2015/wordml/symex" mc:Ignorable="w14 w15 w16se w16cid w16 w16cex w16sdtdh w16sdtfl w16du">
+<w:styles xmlns:mc="http://schemas.openxmlformats.org/markup-compatibility/2006" xmlns:r="http://schemas.openxmlformats.org/officeDocument/2006/relationships" xmlns:w="http://schemas.openxmlformats.org/wordprocessingml/2006/main" xmlns:w14="http://schemas.microsoft.com/office/word/2010/wordml" xmlns:w15="http://schemas.microsoft.com/office/word/2012/wordml" xmlns:w16cex="http://schemas.microsoft.com/office/word/2018/wordml/cex" xmlns:w16cid="http://schemas.microsoft.com/office/word/2016/wordml/cid" xmlns:w16="http://schemas.microsoft.com/office/word/2018/wordml" xmlns:w16sdtdh="http://schemas.microsoft.com/office/word/2020/wordml/sdtdatahash" xmlns:w16se="http://schemas.microsoft.com/office/word/2015/wordml/symex" mc:Ignorable="w14 w15 w16se w16cid w16 w16cex w16sdtdh">
   <w:docDefaults>
     <w:rPrDefault>
       <w:rPr>

</xml_diff>

<commit_message>
Se realizo la Tarea y se dejo el formato de la  Plantilla de Entrevista
</commit_message>
<xml_diff>
--- a/Elicitacion/Lista de cambios.docx
+++ b/Elicitacion/Lista de cambios.docx
@@ -226,25 +226,7 @@
               <w:rPr>
                 <w:rFonts w:ascii="Arial" w:hAnsi="Arial" w:cs="Arial"/>
               </w:rPr>
-              <w:t>Geovanny</w:t>
-            </w:r>
-            <w:r>
-              <w:rPr>
-                <w:rFonts w:ascii="Arial" w:hAnsi="Arial" w:cs="Arial"/>
-              </w:rPr>
-              <w:t xml:space="preserve"> </w:t>
-            </w:r>
-            <w:r>
-              <w:rPr>
-                <w:rFonts w:ascii="Arial" w:hAnsi="Arial" w:cs="Arial"/>
-              </w:rPr>
-              <w:t>P</w:t>
-            </w:r>
-            <w:r>
-              <w:rPr>
-                <w:rFonts w:ascii="Arial" w:hAnsi="Arial" w:cs="Arial"/>
-              </w:rPr>
-              <w:t>.</w:t>
+              <w:t>Geovanny P.</w:t>
             </w:r>
           </w:p>
           <w:p>
@@ -329,19 +311,7 @@
               <w:rPr>
                 <w:rFonts w:ascii="Arial" w:hAnsi="Arial" w:cs="Arial"/>
               </w:rPr>
-              <w:t>Se completo la tarea 1, además de hacer los diagramas de procesos, d</w:t>
-            </w:r>
-            <w:r>
-              <w:t>e caso de uso</w:t>
-            </w:r>
-            <w:r>
-              <w:rPr>
-                <w:rFonts w:ascii="Arial" w:hAnsi="Arial" w:cs="Arial"/>
-              </w:rPr>
-              <w:t xml:space="preserve"> y de </w:t>
-            </w:r>
-            <w:r>
-              <w:t>diagrama de secuencia</w:t>
+              <w:t>Se completo la tarea 1, además de hacer los diagramas de procesos, de caso de uso y de diagrama de secuencia</w:t>
             </w:r>
           </w:p>
         </w:tc>
@@ -373,6 +343,19 @@
                 <w:rFonts w:ascii="Arial" w:hAnsi="Arial" w:cs="Arial"/>
               </w:rPr>
               <w:t>Edinson P.</w:t>
+            </w:r>
+          </w:p>
+          <w:p>
+            <w:pPr>
+              <w:rPr>
+                <w:rFonts w:ascii="Arial" w:hAnsi="Arial" w:cs="Arial"/>
+              </w:rPr>
+            </w:pPr>
+            <w:r>
+              <w:rPr>
+                <w:rFonts w:ascii="Arial" w:hAnsi="Arial" w:cs="Arial"/>
+              </w:rPr>
+              <w:t>Geovanny P.</w:t>
             </w:r>
           </w:p>
         </w:tc>
@@ -391,6 +374,12 @@
                 <w:rFonts w:ascii="Arial" w:hAnsi="Arial" w:cs="Arial"/>
               </w:rPr>
             </w:pPr>
+            <w:r>
+              <w:rPr>
+                <w:rFonts w:ascii="Arial" w:hAnsi="Arial" w:cs="Arial"/>
+              </w:rPr>
+              <w:t>2</w:t>
+            </w:r>
           </w:p>
         </w:tc>
         <w:tc>
@@ -403,6 +392,12 @@
                 <w:rFonts w:ascii="Arial" w:hAnsi="Arial" w:cs="Arial"/>
               </w:rPr>
             </w:pPr>
+            <w:r>
+              <w:rPr>
+                <w:rFonts w:ascii="Arial" w:hAnsi="Arial" w:cs="Arial"/>
+              </w:rPr>
+              <w:t>7/05/2025</w:t>
+            </w:r>
           </w:p>
         </w:tc>
         <w:tc>
@@ -415,6 +410,24 @@
                 <w:rFonts w:ascii="Arial" w:hAnsi="Arial" w:cs="Arial"/>
               </w:rPr>
             </w:pPr>
+            <w:r>
+              <w:rPr>
+                <w:rFonts w:ascii="Arial" w:hAnsi="Arial" w:cs="Arial"/>
+              </w:rPr>
+              <w:t xml:space="preserve">Se realizo la tarea 2, además de simular la entrevista, también se creó el archivo de la </w:t>
+            </w:r>
+            <w:r>
+              <w:rPr>
+                <w:rFonts w:ascii="Arial" w:hAnsi="Arial" w:cs="Arial"/>
+              </w:rPr>
+              <w:t>Plantilla de Entrevista</w:t>
+            </w:r>
+            <w:r>
+              <w:rPr>
+                <w:rFonts w:ascii="Arial" w:hAnsi="Arial" w:cs="Arial"/>
+              </w:rPr>
+              <w:t>.</w:t>
+            </w:r>
           </w:p>
         </w:tc>
         <w:tc>
@@ -427,6 +440,25 @@
                 <w:rFonts w:ascii="Arial" w:hAnsi="Arial" w:cs="Arial"/>
               </w:rPr>
             </w:pPr>
+            <w:r>
+              <w:rPr>
+                <w:rFonts w:ascii="Arial" w:hAnsi="Arial" w:cs="Arial"/>
+              </w:rPr>
+              <w:t>Marlon D.</w:t>
+            </w:r>
+          </w:p>
+          <w:p>
+            <w:pPr>
+              <w:rPr>
+                <w:rFonts w:ascii="Arial" w:hAnsi="Arial" w:cs="Arial"/>
+              </w:rPr>
+            </w:pPr>
+            <w:r>
+              <w:rPr>
+                <w:rFonts w:ascii="Arial" w:hAnsi="Arial" w:cs="Arial"/>
+              </w:rPr>
+              <w:t>Edinson P.</w:t>
+            </w:r>
           </w:p>
         </w:tc>
       </w:tr>

</xml_diff>

<commit_message>
Se avanzo con la tarea 3, se realizó el objetivo general.
</commit_message>
<xml_diff>
--- a/Elicitacion/Lista de cambios.docx
+++ b/Elicitacion/Lista de cambios.docx
@@ -1,6 +1,6 @@
 
 <file path=word/document.xml><?xml version="1.0" encoding="utf-8"?>
-<w:document xmlns:wpc="http://schemas.microsoft.com/office/word/2010/wordprocessingCanvas" xmlns:cx="http://schemas.microsoft.com/office/drawing/2014/chartex" xmlns:cx1="http://schemas.microsoft.com/office/drawing/2015/9/8/chartex" xmlns:cx2="http://schemas.microsoft.com/office/drawing/2015/10/21/chartex" xmlns:cx3="http://schemas.microsoft.com/office/drawing/2016/5/9/chartex" xmlns:cx4="http://schemas.microsoft.com/office/drawing/2016/5/10/chartex" xmlns:cx5="http://schemas.microsoft.com/office/drawing/2016/5/11/chartex" xmlns:cx6="http://schemas.microsoft.com/office/drawing/2016/5/12/chartex" xmlns:cx7="http://schemas.microsoft.com/office/drawing/2016/5/13/chartex" xmlns:cx8="http://schemas.microsoft.com/office/drawing/2016/5/14/chartex" xmlns:mc="http://schemas.openxmlformats.org/markup-compatibility/2006" xmlns:aink="http://schemas.microsoft.com/office/drawing/2016/ink" xmlns:am3d="http://schemas.microsoft.com/office/drawing/2017/model3d" xmlns:o="urn:schemas-microsoft-com:office:office" xmlns:r="http://schemas.openxmlformats.org/officeDocument/2006/relationships" xmlns:m="http://schemas.openxmlformats.org/officeDocument/2006/math" xmlns:v="urn:schemas-microsoft-com:vml" xmlns:wp14="http://schemas.microsoft.com/office/word/2010/wordprocessingDrawing" xmlns:wp="http://schemas.openxmlformats.org/drawingml/2006/wordprocessingDrawing" xmlns:w10="urn:schemas-microsoft-com:office:word" xmlns:w="http://schemas.openxmlformats.org/wordprocessingml/2006/main" xmlns:w14="http://schemas.microsoft.com/office/word/2010/wordml" xmlns:w15="http://schemas.microsoft.com/office/word/2012/wordml" xmlns:w16cex="http://schemas.microsoft.com/office/word/2018/wordml/cex" xmlns:w16cid="http://schemas.microsoft.com/office/word/2016/wordml/cid" xmlns:w16="http://schemas.microsoft.com/office/word/2018/wordml" xmlns:w16sdtdh="http://schemas.microsoft.com/office/word/2020/wordml/sdtdatahash" xmlns:w16se="http://schemas.microsoft.com/office/word/2015/wordml/symex" xmlns:wpg="http://schemas.microsoft.com/office/word/2010/wordprocessingGroup" xmlns:wpi="http://schemas.microsoft.com/office/word/2010/wordprocessingInk" xmlns:wne="http://schemas.microsoft.com/office/word/2006/wordml" xmlns:wps="http://schemas.microsoft.com/office/word/2010/wordprocessingShape" mc:Ignorable="w14 w15 w16se w16cid w16 w16cex w16sdtdh wp14">
+<w:document xmlns:wpc="http://schemas.microsoft.com/office/word/2010/wordprocessingCanvas" xmlns:cx="http://schemas.microsoft.com/office/drawing/2014/chartex" xmlns:cx1="http://schemas.microsoft.com/office/drawing/2015/9/8/chartex" xmlns:cx2="http://schemas.microsoft.com/office/drawing/2015/10/21/chartex" xmlns:cx3="http://schemas.microsoft.com/office/drawing/2016/5/9/chartex" xmlns:cx4="http://schemas.microsoft.com/office/drawing/2016/5/10/chartex" xmlns:cx5="http://schemas.microsoft.com/office/drawing/2016/5/11/chartex" xmlns:cx6="http://schemas.microsoft.com/office/drawing/2016/5/12/chartex" xmlns:cx7="http://schemas.microsoft.com/office/drawing/2016/5/13/chartex" xmlns:cx8="http://schemas.microsoft.com/office/drawing/2016/5/14/chartex" xmlns:mc="http://schemas.openxmlformats.org/markup-compatibility/2006" xmlns:aink="http://schemas.microsoft.com/office/drawing/2016/ink" xmlns:am3d="http://schemas.microsoft.com/office/drawing/2017/model3d" xmlns:o="urn:schemas-microsoft-com:office:office" xmlns:oel="http://schemas.microsoft.com/office/2019/extlst" xmlns:r="http://schemas.openxmlformats.org/officeDocument/2006/relationships" xmlns:m="http://schemas.openxmlformats.org/officeDocument/2006/math" xmlns:v="urn:schemas-microsoft-com:vml" xmlns:wp14="http://schemas.microsoft.com/office/word/2010/wordprocessingDrawing" xmlns:wp="http://schemas.openxmlformats.org/drawingml/2006/wordprocessingDrawing" xmlns:w10="urn:schemas-microsoft-com:office:word" xmlns:w="http://schemas.openxmlformats.org/wordprocessingml/2006/main" xmlns:w14="http://schemas.microsoft.com/office/word/2010/wordml" xmlns:w15="http://schemas.microsoft.com/office/word/2012/wordml" xmlns:w16cex="http://schemas.microsoft.com/office/word/2018/wordml/cex" xmlns:w16cid="http://schemas.microsoft.com/office/word/2016/wordml/cid" xmlns:w16="http://schemas.microsoft.com/office/word/2018/wordml" xmlns:w16du="http://schemas.microsoft.com/office/word/2023/wordml/word16du" xmlns:w16sdtdh="http://schemas.microsoft.com/office/word/2020/wordml/sdtdatahash" xmlns:w16sdtfl="http://schemas.microsoft.com/office/word/2024/wordml/sdtformatlock" xmlns:w16se="http://schemas.microsoft.com/office/word/2015/wordml/symex" xmlns:wpg="http://schemas.microsoft.com/office/word/2010/wordprocessingGroup" xmlns:wpi="http://schemas.microsoft.com/office/word/2010/wordprocessingInk" xmlns:wne="http://schemas.microsoft.com/office/word/2006/wordml" xmlns:wps="http://schemas.microsoft.com/office/word/2010/wordprocessingShape" mc:Ignorable="w14 w15 w16se w16cid w16 w16cex w16sdtdh w16sdtfl w16du wp14">
   <w:body>
     <w:p>
       <w:pPr>
@@ -239,7 +239,19 @@
               <w:rPr>
                 <w:rFonts w:ascii="Arial" w:hAnsi="Arial" w:cs="Arial"/>
               </w:rPr>
-              <w:t>Nelmer P.</w:t>
+              <w:t xml:space="preserve">Nelmer </w:t>
+            </w:r>
+            <w:r>
+              <w:rPr>
+                <w:rFonts w:ascii="Arial" w:hAnsi="Arial" w:cs="Arial"/>
+              </w:rPr>
+              <w:t>R</w:t>
+            </w:r>
+            <w:r>
+              <w:rPr>
+                <w:rFonts w:ascii="Arial" w:hAnsi="Arial" w:cs="Arial"/>
+              </w:rPr>
+              <w:t>.</w:t>
             </w:r>
           </w:p>
           <w:p>
@@ -414,13 +426,7 @@
               <w:rPr>
                 <w:rFonts w:ascii="Arial" w:hAnsi="Arial" w:cs="Arial"/>
               </w:rPr>
-              <w:t xml:space="preserve">Se realizo la tarea 2, además de simular la entrevista, también se creó el archivo de la </w:t>
-            </w:r>
-            <w:r>
-              <w:rPr>
-                <w:rFonts w:ascii="Arial" w:hAnsi="Arial" w:cs="Arial"/>
-              </w:rPr>
-              <w:t>Plantilla de Entrevista</w:t>
+              <w:t>Se realizo la tarea 2, además de simular la entrevista, también se creó el archivo de la Plantilla de Entrevista</w:t>
             </w:r>
             <w:r>
               <w:rPr>
@@ -476,6 +482,12 @@
                 <w:rFonts w:ascii="Arial" w:hAnsi="Arial" w:cs="Arial"/>
               </w:rPr>
             </w:pPr>
+            <w:r>
+              <w:rPr>
+                <w:rFonts w:ascii="Arial" w:hAnsi="Arial" w:cs="Arial"/>
+              </w:rPr>
+              <w:t>3</w:t>
+            </w:r>
           </w:p>
         </w:tc>
         <w:tc>
@@ -488,6 +500,12 @@
                 <w:rFonts w:ascii="Arial" w:hAnsi="Arial" w:cs="Arial"/>
               </w:rPr>
             </w:pPr>
+            <w:r>
+              <w:rPr>
+                <w:rFonts w:ascii="Arial" w:hAnsi="Arial" w:cs="Arial"/>
+              </w:rPr>
+              <w:t>8/05/2025</w:t>
+            </w:r>
           </w:p>
         </w:tc>
         <w:tc>
@@ -500,6 +518,24 @@
                 <w:rFonts w:ascii="Arial" w:hAnsi="Arial" w:cs="Arial"/>
               </w:rPr>
             </w:pPr>
+            <w:r>
+              <w:rPr>
+                <w:rFonts w:ascii="Arial" w:hAnsi="Arial" w:cs="Arial"/>
+              </w:rPr>
+              <w:t>Se avanzo con la t</w:t>
+            </w:r>
+            <w:r>
+              <w:rPr>
+                <w:rFonts w:ascii="Arial" w:hAnsi="Arial" w:cs="Arial"/>
+              </w:rPr>
+              <w:t>area 3, se realizó el objetivo general</w:t>
+            </w:r>
+            <w:r>
+              <w:rPr>
+                <w:rFonts w:ascii="Arial" w:hAnsi="Arial" w:cs="Arial"/>
+              </w:rPr>
+              <w:t>.</w:t>
+            </w:r>
           </w:p>
         </w:tc>
         <w:tc>
@@ -512,6 +548,76 @@
                 <w:rFonts w:ascii="Arial" w:hAnsi="Arial" w:cs="Arial"/>
               </w:rPr>
             </w:pPr>
+            <w:r>
+              <w:rPr>
+                <w:rFonts w:ascii="Arial" w:hAnsi="Arial" w:cs="Arial"/>
+              </w:rPr>
+              <w:t>Marlon D.</w:t>
+            </w:r>
+          </w:p>
+          <w:p>
+            <w:pPr>
+              <w:rPr>
+                <w:rFonts w:ascii="Arial" w:hAnsi="Arial" w:cs="Arial"/>
+              </w:rPr>
+            </w:pPr>
+            <w:r>
+              <w:rPr>
+                <w:rFonts w:ascii="Arial" w:hAnsi="Arial" w:cs="Arial"/>
+              </w:rPr>
+              <w:t>Edinson P.</w:t>
+            </w:r>
+          </w:p>
+          <w:p>
+            <w:pPr>
+              <w:rPr>
+                <w:rFonts w:ascii="Arial" w:hAnsi="Arial" w:cs="Arial"/>
+              </w:rPr>
+            </w:pPr>
+            <w:r>
+              <w:rPr>
+                <w:rFonts w:ascii="Arial" w:hAnsi="Arial" w:cs="Arial"/>
+              </w:rPr>
+              <w:t>Geovanny P.</w:t>
+            </w:r>
+          </w:p>
+          <w:p>
+            <w:pPr>
+              <w:rPr>
+                <w:rFonts w:ascii="Arial" w:hAnsi="Arial" w:cs="Arial"/>
+              </w:rPr>
+            </w:pPr>
+            <w:r>
+              <w:rPr>
+                <w:rFonts w:ascii="Arial" w:hAnsi="Arial" w:cs="Arial"/>
+              </w:rPr>
+              <w:t xml:space="preserve">Nelmer </w:t>
+            </w:r>
+            <w:r>
+              <w:rPr>
+                <w:rFonts w:ascii="Arial" w:hAnsi="Arial" w:cs="Arial"/>
+              </w:rPr>
+              <w:t>R</w:t>
+            </w:r>
+            <w:r>
+              <w:rPr>
+                <w:rFonts w:ascii="Arial" w:hAnsi="Arial" w:cs="Arial"/>
+              </w:rPr>
+              <w:t>.</w:t>
+            </w:r>
+          </w:p>
+          <w:p>
+            <w:pPr>
+              <w:rPr>
+                <w:rFonts w:ascii="Arial" w:hAnsi="Arial" w:cs="Arial"/>
+              </w:rPr>
+            </w:pPr>
+            <w:r>
+              <w:rPr>
+                <w:rFonts w:ascii="Arial" w:hAnsi="Arial" w:cs="Arial"/>
+              </w:rPr>
+              <w:t>Camilo J.</w:t>
+            </w:r>
           </w:p>
         </w:tc>
       </w:tr>
@@ -701,7 +807,7 @@
 </file>
 
 <file path=word/styles.xml><?xml version="1.0" encoding="utf-8"?>
-<w:styles xmlns:mc="http://schemas.openxmlformats.org/markup-compatibility/2006" xmlns:r="http://schemas.openxmlformats.org/officeDocument/2006/relationships" xmlns:w="http://schemas.openxmlformats.org/wordprocessingml/2006/main" xmlns:w14="http://schemas.microsoft.com/office/word/2010/wordml" xmlns:w15="http://schemas.microsoft.com/office/word/2012/wordml" xmlns:w16cex="http://schemas.microsoft.com/office/word/2018/wordml/cex" xmlns:w16cid="http://schemas.microsoft.com/office/word/2016/wordml/cid" xmlns:w16="http://schemas.microsoft.com/office/word/2018/wordml" xmlns:w16sdtdh="http://schemas.microsoft.com/office/word/2020/wordml/sdtdatahash" xmlns:w16se="http://schemas.microsoft.com/office/word/2015/wordml/symex" mc:Ignorable="w14 w15 w16se w16cid w16 w16cex w16sdtdh">
+<w:styles xmlns:mc="http://schemas.openxmlformats.org/markup-compatibility/2006" xmlns:r="http://schemas.openxmlformats.org/officeDocument/2006/relationships" xmlns:w="http://schemas.openxmlformats.org/wordprocessingml/2006/main" xmlns:w14="http://schemas.microsoft.com/office/word/2010/wordml" xmlns:w15="http://schemas.microsoft.com/office/word/2012/wordml" xmlns:w16cex="http://schemas.microsoft.com/office/word/2018/wordml/cex" xmlns:w16cid="http://schemas.microsoft.com/office/word/2016/wordml/cid" xmlns:w16="http://schemas.microsoft.com/office/word/2018/wordml" xmlns:w16du="http://schemas.microsoft.com/office/word/2023/wordml/word16du" xmlns:w16sdtdh="http://schemas.microsoft.com/office/word/2020/wordml/sdtdatahash" xmlns:w16sdtfl="http://schemas.microsoft.com/office/word/2024/wordml/sdtformatlock" xmlns:w16se="http://schemas.microsoft.com/office/word/2015/wordml/symex" mc:Ignorable="w14 w15 w16se w16cid w16 w16cex w16sdtdh w16sdtfl w16du">
   <w:docDefaults>
     <w:rPrDefault>
       <w:rPr>

</xml_diff>

<commit_message>
Se realizo completamente la tarea 3.
</commit_message>
<xml_diff>
--- a/Elicitacion/Lista de cambios.docx
+++ b/Elicitacion/Lista de cambios.docx
@@ -27,9 +27,9 @@
       </w:tblPr>
       <w:tblGrid>
         <w:gridCol w:w="999"/>
-        <w:gridCol w:w="1264"/>
-        <w:gridCol w:w="6521"/>
-        <w:gridCol w:w="2064"/>
+        <w:gridCol w:w="1318"/>
+        <w:gridCol w:w="6475"/>
+        <w:gridCol w:w="2056"/>
       </w:tblGrid>
       <w:tr>
         <w:trPr>
@@ -635,6 +635,12 @@
                 <w:rFonts w:ascii="Arial" w:hAnsi="Arial" w:cs="Arial"/>
               </w:rPr>
             </w:pPr>
+            <w:r>
+              <w:rPr>
+                <w:rFonts w:ascii="Arial" w:hAnsi="Arial" w:cs="Arial"/>
+              </w:rPr>
+              <w:t>4</w:t>
+            </w:r>
           </w:p>
         </w:tc>
         <w:tc>
@@ -647,6 +653,12 @@
                 <w:rFonts w:ascii="Arial" w:hAnsi="Arial" w:cs="Arial"/>
               </w:rPr>
             </w:pPr>
+            <w:r>
+              <w:rPr>
+                <w:rFonts w:ascii="Arial" w:hAnsi="Arial" w:cs="Arial"/>
+              </w:rPr>
+              <w:t>12/05/2025</w:t>
+            </w:r>
           </w:p>
         </w:tc>
         <w:tc>
@@ -659,6 +671,30 @@
                 <w:rFonts w:ascii="Arial" w:hAnsi="Arial" w:cs="Arial"/>
               </w:rPr>
             </w:pPr>
+            <w:r>
+              <w:rPr>
+                <w:rFonts w:ascii="Arial" w:hAnsi="Arial" w:cs="Arial"/>
+              </w:rPr>
+              <w:t xml:space="preserve">Se realizo </w:t>
+            </w:r>
+            <w:r>
+              <w:rPr>
+                <w:rFonts w:ascii="Arial" w:hAnsi="Arial" w:cs="Arial"/>
+              </w:rPr>
+              <w:t xml:space="preserve">completamente </w:t>
+            </w:r>
+            <w:r>
+              <w:rPr>
+                <w:rFonts w:ascii="Arial" w:hAnsi="Arial" w:cs="Arial"/>
+              </w:rPr>
+              <w:t xml:space="preserve">la tarea </w:t>
+            </w:r>
+            <w:r>
+              <w:rPr>
+                <w:rFonts w:ascii="Arial" w:hAnsi="Arial" w:cs="Arial"/>
+              </w:rPr>
+              <w:t xml:space="preserve">3. </w:t>
+            </w:r>
           </w:p>
         </w:tc>
         <w:tc>
@@ -671,6 +707,63 @@
                 <w:rFonts w:ascii="Arial" w:hAnsi="Arial" w:cs="Arial"/>
               </w:rPr>
             </w:pPr>
+            <w:r>
+              <w:rPr>
+                <w:rFonts w:ascii="Arial" w:hAnsi="Arial" w:cs="Arial"/>
+              </w:rPr>
+              <w:t>Edinson P.</w:t>
+            </w:r>
+          </w:p>
+          <w:p>
+            <w:pPr>
+              <w:rPr>
+                <w:rFonts w:ascii="Arial" w:hAnsi="Arial" w:cs="Arial"/>
+              </w:rPr>
+            </w:pPr>
+            <w:r>
+              <w:rPr>
+                <w:rFonts w:ascii="Arial" w:hAnsi="Arial" w:cs="Arial"/>
+              </w:rPr>
+              <w:t>Geovanny P.</w:t>
+            </w:r>
+          </w:p>
+          <w:p>
+            <w:pPr>
+              <w:rPr>
+                <w:rFonts w:ascii="Arial" w:hAnsi="Arial" w:cs="Arial"/>
+              </w:rPr>
+            </w:pPr>
+            <w:r>
+              <w:rPr>
+                <w:rFonts w:ascii="Arial" w:hAnsi="Arial" w:cs="Arial"/>
+              </w:rPr>
+              <w:t xml:space="preserve">Nelmer </w:t>
+            </w:r>
+            <w:r>
+              <w:rPr>
+                <w:rFonts w:ascii="Arial" w:hAnsi="Arial" w:cs="Arial"/>
+              </w:rPr>
+              <w:t>R</w:t>
+            </w:r>
+            <w:r>
+              <w:rPr>
+                <w:rFonts w:ascii="Arial" w:hAnsi="Arial" w:cs="Arial"/>
+              </w:rPr>
+              <w:t>.</w:t>
+            </w:r>
+          </w:p>
+          <w:p>
+            <w:pPr>
+              <w:rPr>
+                <w:rFonts w:ascii="Arial" w:hAnsi="Arial" w:cs="Arial"/>
+              </w:rPr>
+            </w:pPr>
+            <w:r>
+              <w:rPr>
+                <w:rFonts w:ascii="Arial" w:hAnsi="Arial" w:cs="Arial"/>
+              </w:rPr>
+              <w:t>Camilo J.</w:t>
+            </w:r>
           </w:p>
         </w:tc>
       </w:tr>

</xml_diff>

<commit_message>
Se realizo completamente la tarea 4 (requisitos de información) y se avanzo con la tarea 5 (requisitos funcionales).
</commit_message>
<xml_diff>
--- a/Elicitacion/Lista de cambios.docx
+++ b/Elicitacion/Lista de cambios.docx
@@ -705,11 +705,13 @@
             <w:pPr>
               <w:rPr>
                 <w:rFonts w:ascii="Arial" w:hAnsi="Arial" w:cs="Arial"/>
-              </w:rPr>
-            </w:pPr>
-            <w:r>
-              <w:rPr>
-                <w:rFonts w:ascii="Arial" w:hAnsi="Arial" w:cs="Arial"/>
+                <w:lang w:val="en-US"/>
+              </w:rPr>
+            </w:pPr>
+            <w:r>
+              <w:rPr>
+                <w:rFonts w:ascii="Arial" w:hAnsi="Arial" w:cs="Arial"/>
+                <w:lang w:val="en-US"/>
               </w:rPr>
               <w:t>Edinson P.</w:t>
             </w:r>
@@ -718,11 +720,13 @@
             <w:pPr>
               <w:rPr>
                 <w:rFonts w:ascii="Arial" w:hAnsi="Arial" w:cs="Arial"/>
-              </w:rPr>
-            </w:pPr>
-            <w:r>
-              <w:rPr>
-                <w:rFonts w:ascii="Arial" w:hAnsi="Arial" w:cs="Arial"/>
+                <w:lang w:val="en-US"/>
+              </w:rPr>
+            </w:pPr>
+            <w:r>
+              <w:rPr>
+                <w:rFonts w:ascii="Arial" w:hAnsi="Arial" w:cs="Arial"/>
+                <w:lang w:val="en-US"/>
               </w:rPr>
               <w:t>Geovanny P.</w:t>
             </w:r>
@@ -731,25 +735,15 @@
             <w:pPr>
               <w:rPr>
                 <w:rFonts w:ascii="Arial" w:hAnsi="Arial" w:cs="Arial"/>
-              </w:rPr>
-            </w:pPr>
-            <w:r>
-              <w:rPr>
-                <w:rFonts w:ascii="Arial" w:hAnsi="Arial" w:cs="Arial"/>
-              </w:rPr>
-              <w:t xml:space="preserve">Nelmer </w:t>
-            </w:r>
-            <w:r>
-              <w:rPr>
-                <w:rFonts w:ascii="Arial" w:hAnsi="Arial" w:cs="Arial"/>
-              </w:rPr>
-              <w:t>R</w:t>
-            </w:r>
-            <w:r>
-              <w:rPr>
-                <w:rFonts w:ascii="Arial" w:hAnsi="Arial" w:cs="Arial"/>
-              </w:rPr>
-              <w:t>.</w:t>
+                <w:lang w:val="en-US"/>
+              </w:rPr>
+            </w:pPr>
+            <w:r>
+              <w:rPr>
+                <w:rFonts w:ascii="Arial" w:hAnsi="Arial" w:cs="Arial"/>
+                <w:lang w:val="en-US"/>
+              </w:rPr>
+              <w:t>Nelmer R.</w:t>
             </w:r>
           </w:p>
           <w:p>
@@ -781,6 +775,12 @@
                 <w:rFonts w:ascii="Arial" w:hAnsi="Arial" w:cs="Arial"/>
               </w:rPr>
             </w:pPr>
+            <w:r>
+              <w:rPr>
+                <w:rFonts w:ascii="Arial" w:hAnsi="Arial" w:cs="Arial"/>
+              </w:rPr>
+              <w:t>5</w:t>
+            </w:r>
           </w:p>
         </w:tc>
         <w:tc>
@@ -793,6 +793,12 @@
                 <w:rFonts w:ascii="Arial" w:hAnsi="Arial" w:cs="Arial"/>
               </w:rPr>
             </w:pPr>
+            <w:r>
+              <w:rPr>
+                <w:rFonts w:ascii="Arial" w:hAnsi="Arial" w:cs="Arial"/>
+              </w:rPr>
+              <w:t>13/05/2025</w:t>
+            </w:r>
           </w:p>
         </w:tc>
         <w:tc>
@@ -805,6 +811,18 @@
                 <w:rFonts w:ascii="Arial" w:hAnsi="Arial" w:cs="Arial"/>
               </w:rPr>
             </w:pPr>
+            <w:r>
+              <w:rPr>
+                <w:rFonts w:ascii="Arial" w:hAnsi="Arial" w:cs="Arial"/>
+              </w:rPr>
+              <w:t>Se realizo completamente la tarea 4</w:t>
+            </w:r>
+            <w:r>
+              <w:rPr>
+                <w:rFonts w:ascii="Arial" w:hAnsi="Arial" w:cs="Arial"/>
+              </w:rPr>
+              <w:t xml:space="preserve"> (requisitos de información) y se avanzo con la tarea 5 (requisitos funcionales).</w:t>
+            </w:r>
           </w:p>
         </w:tc>
         <w:tc>
@@ -815,8 +833,59 @@
             <w:pPr>
               <w:rPr>
                 <w:rFonts w:ascii="Arial" w:hAnsi="Arial" w:cs="Arial"/>
-              </w:rPr>
-            </w:pPr>
+                <w:lang w:val="en-US"/>
+              </w:rPr>
+            </w:pPr>
+            <w:r>
+              <w:rPr>
+                <w:rFonts w:ascii="Arial" w:hAnsi="Arial" w:cs="Arial"/>
+                <w:lang w:val="en-US"/>
+              </w:rPr>
+              <w:t>Edinson P.</w:t>
+            </w:r>
+          </w:p>
+          <w:p>
+            <w:pPr>
+              <w:rPr>
+                <w:rFonts w:ascii="Arial" w:hAnsi="Arial" w:cs="Arial"/>
+                <w:lang w:val="en-US"/>
+              </w:rPr>
+            </w:pPr>
+            <w:r>
+              <w:rPr>
+                <w:rFonts w:ascii="Arial" w:hAnsi="Arial" w:cs="Arial"/>
+                <w:lang w:val="en-US"/>
+              </w:rPr>
+              <w:t>Geovanny P.</w:t>
+            </w:r>
+          </w:p>
+          <w:p>
+            <w:pPr>
+              <w:rPr>
+                <w:rFonts w:ascii="Arial" w:hAnsi="Arial" w:cs="Arial"/>
+                <w:lang w:val="en-US"/>
+              </w:rPr>
+            </w:pPr>
+            <w:r>
+              <w:rPr>
+                <w:rFonts w:ascii="Arial" w:hAnsi="Arial" w:cs="Arial"/>
+                <w:lang w:val="en-US"/>
+              </w:rPr>
+              <w:t>Nelmer R.</w:t>
+            </w:r>
+          </w:p>
+          <w:p>
+            <w:pPr>
+              <w:rPr>
+                <w:rFonts w:ascii="Arial" w:hAnsi="Arial" w:cs="Arial"/>
+              </w:rPr>
+            </w:pPr>
+            <w:r>
+              <w:rPr>
+                <w:rFonts w:ascii="Arial" w:hAnsi="Arial" w:cs="Arial"/>
+              </w:rPr>
+              <w:t>Camilo J.</w:t>
+            </w:r>
           </w:p>
         </w:tc>
       </w:tr>

</xml_diff>

<commit_message>
Se realizo completamente la tarea 5 (requisitos funcionales) y la tarea 6 (requisitos no funcionales).
</commit_message>
<xml_diff>
--- a/Elicitacion/Lista de cambios.docx
+++ b/Elicitacion/Lista de cambios.docx
@@ -55,7 +55,7 @@
         </w:tc>
         <w:tc>
           <w:tcPr>
-            <w:tcW w:w="1264" w:type="dxa"/>
+            <w:tcW w:w="1318" w:type="dxa"/>
           </w:tcPr>
           <w:p>
             <w:pPr>
@@ -73,7 +73,7 @@
         </w:tc>
         <w:tc>
           <w:tcPr>
-            <w:tcW w:w="6521" w:type="dxa"/>
+            <w:tcW w:w="6475" w:type="dxa"/>
           </w:tcPr>
           <w:p>
             <w:pPr>
@@ -98,7 +98,7 @@
         </w:tc>
         <w:tc>
           <w:tcPr>
-            <w:tcW w:w="2064" w:type="dxa"/>
+            <w:tcW w:w="2056" w:type="dxa"/>
           </w:tcPr>
           <w:p>
             <w:pPr>
@@ -140,7 +140,7 @@
         </w:tc>
         <w:tc>
           <w:tcPr>
-            <w:tcW w:w="1264" w:type="dxa"/>
+            <w:tcW w:w="1318" w:type="dxa"/>
           </w:tcPr>
           <w:p>
             <w:pPr>
@@ -158,7 +158,7 @@
         </w:tc>
         <w:tc>
           <w:tcPr>
-            <w:tcW w:w="6521" w:type="dxa"/>
+            <w:tcW w:w="6475" w:type="dxa"/>
           </w:tcPr>
           <w:p>
             <w:pPr>
@@ -176,7 +176,7 @@
         </w:tc>
         <w:tc>
           <w:tcPr>
-            <w:tcW w:w="2064" w:type="dxa"/>
+            <w:tcW w:w="2056" w:type="dxa"/>
           </w:tcPr>
           <w:p>
             <w:pPr>
@@ -293,7 +293,7 @@
         </w:tc>
         <w:tc>
           <w:tcPr>
-            <w:tcW w:w="1264" w:type="dxa"/>
+            <w:tcW w:w="1318" w:type="dxa"/>
           </w:tcPr>
           <w:p>
             <w:pPr>
@@ -311,7 +311,7 @@
         </w:tc>
         <w:tc>
           <w:tcPr>
-            <w:tcW w:w="6521" w:type="dxa"/>
+            <w:tcW w:w="6475" w:type="dxa"/>
           </w:tcPr>
           <w:p>
             <w:pPr>
@@ -329,7 +329,7 @@
         </w:tc>
         <w:tc>
           <w:tcPr>
-            <w:tcW w:w="2064" w:type="dxa"/>
+            <w:tcW w:w="2056" w:type="dxa"/>
           </w:tcPr>
           <w:p>
             <w:pPr>
@@ -396,7 +396,7 @@
         </w:tc>
         <w:tc>
           <w:tcPr>
-            <w:tcW w:w="1264" w:type="dxa"/>
+            <w:tcW w:w="1318" w:type="dxa"/>
           </w:tcPr>
           <w:p>
             <w:pPr>
@@ -414,7 +414,7 @@
         </w:tc>
         <w:tc>
           <w:tcPr>
-            <w:tcW w:w="6521" w:type="dxa"/>
+            <w:tcW w:w="6475" w:type="dxa"/>
           </w:tcPr>
           <w:p>
             <w:pPr>
@@ -438,7 +438,7 @@
         </w:tc>
         <w:tc>
           <w:tcPr>
-            <w:tcW w:w="2064" w:type="dxa"/>
+            <w:tcW w:w="2056" w:type="dxa"/>
           </w:tcPr>
           <w:p>
             <w:pPr>
@@ -492,7 +492,7 @@
         </w:tc>
         <w:tc>
           <w:tcPr>
-            <w:tcW w:w="1264" w:type="dxa"/>
+            <w:tcW w:w="1318" w:type="dxa"/>
           </w:tcPr>
           <w:p>
             <w:pPr>
@@ -510,7 +510,7 @@
         </w:tc>
         <w:tc>
           <w:tcPr>
-            <w:tcW w:w="6521" w:type="dxa"/>
+            <w:tcW w:w="6475" w:type="dxa"/>
           </w:tcPr>
           <w:p>
             <w:pPr>
@@ -540,7 +540,7 @@
         </w:tc>
         <w:tc>
           <w:tcPr>
-            <w:tcW w:w="2064" w:type="dxa"/>
+            <w:tcW w:w="2056" w:type="dxa"/>
           </w:tcPr>
           <w:p>
             <w:pPr>
@@ -645,7 +645,7 @@
         </w:tc>
         <w:tc>
           <w:tcPr>
-            <w:tcW w:w="1264" w:type="dxa"/>
+            <w:tcW w:w="1318" w:type="dxa"/>
           </w:tcPr>
           <w:p>
             <w:pPr>
@@ -663,7 +663,7 @@
         </w:tc>
         <w:tc>
           <w:tcPr>
-            <w:tcW w:w="6521" w:type="dxa"/>
+            <w:tcW w:w="6475" w:type="dxa"/>
           </w:tcPr>
           <w:p>
             <w:pPr>
@@ -699,7 +699,7 @@
         </w:tc>
         <w:tc>
           <w:tcPr>
-            <w:tcW w:w="2064" w:type="dxa"/>
+            <w:tcW w:w="2056" w:type="dxa"/>
           </w:tcPr>
           <w:p>
             <w:pPr>
@@ -785,7 +785,7 @@
         </w:tc>
         <w:tc>
           <w:tcPr>
-            <w:tcW w:w="1264" w:type="dxa"/>
+            <w:tcW w:w="1318" w:type="dxa"/>
           </w:tcPr>
           <w:p>
             <w:pPr>
@@ -803,7 +803,7 @@
         </w:tc>
         <w:tc>
           <w:tcPr>
-            <w:tcW w:w="6521" w:type="dxa"/>
+            <w:tcW w:w="6475" w:type="dxa"/>
           </w:tcPr>
           <w:p>
             <w:pPr>
@@ -821,13 +821,25 @@
               <w:rPr>
                 <w:rFonts w:ascii="Arial" w:hAnsi="Arial" w:cs="Arial"/>
               </w:rPr>
-              <w:t xml:space="preserve"> (requisitos de información) y se avanzo con la tarea 5 (requisitos funcionales).</w:t>
-            </w:r>
-          </w:p>
-        </w:tc>
-        <w:tc>
-          <w:tcPr>
-            <w:tcW w:w="2064" w:type="dxa"/>
+              <w:t xml:space="preserve"> (requisitos de información) y se </w:t>
+            </w:r>
+            <w:r>
+              <w:rPr>
+                <w:rFonts w:ascii="Arial" w:hAnsi="Arial" w:cs="Arial"/>
+              </w:rPr>
+              <w:t>avanzó</w:t>
+            </w:r>
+            <w:r>
+              <w:rPr>
+                <w:rFonts w:ascii="Arial" w:hAnsi="Arial" w:cs="Arial"/>
+              </w:rPr>
+              <w:t xml:space="preserve"> con la tarea 5 (requisitos funcionales).</w:t>
+            </w:r>
+          </w:p>
+        </w:tc>
+        <w:tc>
+          <w:tcPr>
+            <w:tcW w:w="2056" w:type="dxa"/>
           </w:tcPr>
           <w:p>
             <w:pPr>
@@ -903,42 +915,117 @@
                 <w:rFonts w:ascii="Arial" w:hAnsi="Arial" w:cs="Arial"/>
               </w:rPr>
             </w:pPr>
-          </w:p>
-        </w:tc>
-        <w:tc>
-          <w:tcPr>
-            <w:tcW w:w="1264" w:type="dxa"/>
-          </w:tcPr>
-          <w:p>
-            <w:pPr>
-              <w:rPr>
-                <w:rFonts w:ascii="Arial" w:hAnsi="Arial" w:cs="Arial"/>
-              </w:rPr>
-            </w:pPr>
-          </w:p>
-        </w:tc>
-        <w:tc>
-          <w:tcPr>
-            <w:tcW w:w="6521" w:type="dxa"/>
-          </w:tcPr>
-          <w:p>
-            <w:pPr>
-              <w:rPr>
-                <w:rFonts w:ascii="Arial" w:hAnsi="Arial" w:cs="Arial"/>
-              </w:rPr>
-            </w:pPr>
-          </w:p>
-        </w:tc>
-        <w:tc>
-          <w:tcPr>
-            <w:tcW w:w="2064" w:type="dxa"/>
-          </w:tcPr>
-          <w:p>
-            <w:pPr>
-              <w:rPr>
-                <w:rFonts w:ascii="Arial" w:hAnsi="Arial" w:cs="Arial"/>
-              </w:rPr>
-            </w:pPr>
+            <w:r>
+              <w:rPr>
+                <w:rFonts w:ascii="Arial" w:hAnsi="Arial" w:cs="Arial"/>
+              </w:rPr>
+              <w:t>6</w:t>
+            </w:r>
+          </w:p>
+        </w:tc>
+        <w:tc>
+          <w:tcPr>
+            <w:tcW w:w="1318" w:type="dxa"/>
+          </w:tcPr>
+          <w:p>
+            <w:pPr>
+              <w:rPr>
+                <w:rFonts w:ascii="Arial" w:hAnsi="Arial" w:cs="Arial"/>
+              </w:rPr>
+            </w:pPr>
+            <w:r>
+              <w:rPr>
+                <w:rFonts w:ascii="Arial" w:hAnsi="Arial" w:cs="Arial"/>
+              </w:rPr>
+              <w:t>15/05/2025</w:t>
+            </w:r>
+          </w:p>
+        </w:tc>
+        <w:tc>
+          <w:tcPr>
+            <w:tcW w:w="6475" w:type="dxa"/>
+          </w:tcPr>
+          <w:p>
+            <w:pPr>
+              <w:rPr>
+                <w:rFonts w:ascii="Arial" w:hAnsi="Arial" w:cs="Arial"/>
+              </w:rPr>
+            </w:pPr>
+            <w:r>
+              <w:rPr>
+                <w:rFonts w:ascii="Arial" w:hAnsi="Arial" w:cs="Arial"/>
+              </w:rPr>
+              <w:t xml:space="preserve">Se realizo completamente la tarea 5 (requisitos funcionales) y la tarea </w:t>
+            </w:r>
+            <w:r>
+              <w:rPr>
+                <w:rFonts w:ascii="Arial" w:hAnsi="Arial" w:cs="Arial"/>
+              </w:rPr>
+              <w:t>6</w:t>
+            </w:r>
+            <w:r>
+              <w:rPr>
+                <w:rFonts w:ascii="Arial" w:hAnsi="Arial" w:cs="Arial"/>
+              </w:rPr>
+              <w:t xml:space="preserve"> (requisitos no funcionales).</w:t>
+            </w:r>
+          </w:p>
+        </w:tc>
+        <w:tc>
+          <w:tcPr>
+            <w:tcW w:w="2056" w:type="dxa"/>
+          </w:tcPr>
+          <w:p>
+            <w:pPr>
+              <w:rPr>
+                <w:rFonts w:ascii="Arial" w:hAnsi="Arial" w:cs="Arial"/>
+              </w:rPr>
+            </w:pPr>
+            <w:r>
+              <w:rPr>
+                <w:rFonts w:ascii="Arial" w:hAnsi="Arial" w:cs="Arial"/>
+              </w:rPr>
+              <w:t>Marlon D.</w:t>
+            </w:r>
+          </w:p>
+          <w:p>
+            <w:pPr>
+              <w:rPr>
+                <w:rFonts w:ascii="Arial" w:hAnsi="Arial" w:cs="Arial"/>
+              </w:rPr>
+            </w:pPr>
+            <w:r>
+              <w:rPr>
+                <w:rFonts w:ascii="Arial" w:hAnsi="Arial" w:cs="Arial"/>
+              </w:rPr>
+              <w:t>Edinson P.</w:t>
+            </w:r>
+          </w:p>
+          <w:p>
+            <w:pPr>
+              <w:rPr>
+                <w:rFonts w:ascii="Arial" w:hAnsi="Arial" w:cs="Arial"/>
+              </w:rPr>
+            </w:pPr>
+            <w:r>
+              <w:rPr>
+                <w:rFonts w:ascii="Arial" w:hAnsi="Arial" w:cs="Arial"/>
+              </w:rPr>
+              <w:t>Geovanny P.</w:t>
+            </w:r>
+          </w:p>
+          <w:p>
+            <w:pPr>
+              <w:rPr>
+                <w:rFonts w:ascii="Arial" w:hAnsi="Arial" w:cs="Arial"/>
+              </w:rPr>
+            </w:pPr>
+            <w:r>
+              <w:rPr>
+                <w:rFonts w:ascii="Arial" w:hAnsi="Arial" w:cs="Arial"/>
+              </w:rPr>
+              <w:t>Camilo J.</w:t>
+            </w:r>
           </w:p>
         </w:tc>
       </w:tr>

</xml_diff>